<commit_message>
Created Repositories in DAL and BLL
</commit_message>
<xml_diff>
--- a/MyReadme.docx
+++ b/MyReadme.docx
@@ -15,11 +15,19 @@
         <w:pStyle w:val="ListParagraph"/>
         <w:numPr>
           <w:ilvl w:val="0"/>
-          <w:numId w:val="1"/>
+          <w:numId w:val="2"/>
         </w:numPr>
+        <w:rPr>
+          <w:b/>
+          <w:u w:val="single"/>
+        </w:rPr>
       </w:pPr>
       <w:r>
-        <w:t>DAL works on entities</w:t>
+        <w:rPr>
+          <w:b/>
+          <w:u w:val="single"/>
+        </w:rPr>
+        <w:t>Features of project:</w:t>
       </w:r>
     </w:p>
     <w:p>
@@ -27,11 +35,11 @@
         <w:pStyle w:val="ListParagraph"/>
         <w:numPr>
           <w:ilvl w:val="0"/>
-          <w:numId w:val="1"/>
+          <w:numId w:val="3"/>
         </w:numPr>
       </w:pPr>
       <w:r>
-        <w:t>Controllers work on models</w:t>
+        <w:t>Project type- ASP.NET Web API core</w:t>
       </w:r>
     </w:p>
     <w:p>
@@ -39,14 +47,11 @@
         <w:pStyle w:val="ListParagraph"/>
         <w:numPr>
           <w:ilvl w:val="0"/>
-          <w:numId w:val="1"/>
+          <w:numId w:val="3"/>
         </w:numPr>
       </w:pPr>
       <w:r>
-        <w:t>On postman/swagger we see models not entities</w:t>
-      </w:r>
-      <w:r>
-        <w:t>.</w:t>
+        <w:t>Entity Framework core</w:t>
       </w:r>
     </w:p>
     <w:p>
@@ -54,12 +59,48 @@
         <w:pStyle w:val="ListParagraph"/>
         <w:numPr>
           <w:ilvl w:val="0"/>
-          <w:numId w:val="1"/>
+          <w:numId w:val="3"/>
         </w:numPr>
       </w:pPr>
       <w:r>
-        <w:t xml:space="preserve">The reason that we have models and entities is that </w:t>
+        <w:t>Database first approach</w:t>
       </w:r>
+    </w:p>
+    <w:p>
+      <w:pPr>
+        <w:pStyle w:val="ListParagraph"/>
+        <w:numPr>
+          <w:ilvl w:val="0"/>
+          <w:numId w:val="3"/>
+        </w:numPr>
+      </w:pPr>
+      <w:proofErr w:type="spellStart"/>
+      <w:r>
+        <w:t>Automapper</w:t>
+      </w:r>
+      <w:proofErr w:type="spellEnd"/>
+    </w:p>
+    <w:p>
+      <w:pPr>
+        <w:pStyle w:val="ListParagraph"/>
+        <w:numPr>
+          <w:ilvl w:val="0"/>
+          <w:numId w:val="3"/>
+        </w:numPr>
+      </w:pPr>
+      <w:r>
+        <w:t>Project divided into – BLL, DAL, API and Models</w:t>
+      </w:r>
+    </w:p>
+    <w:p>
+      <w:pPr>
+        <w:pStyle w:val="ListParagraph"/>
+      </w:pPr>
+    </w:p>
+    <w:p>
+      <w:pPr>
+        <w:pStyle w:val="ListParagraph"/>
+      </w:pPr>
       <w:bookmarkStart w:id="0" w:name="_GoBack"/>
       <w:bookmarkEnd w:id="0"/>
     </w:p>
@@ -76,9 +117,208 @@
 <file path=word/numbering.xml><?xml version="1.0" encoding="utf-8"?>
 <w:numbering xmlns:wpc="http://schemas.microsoft.com/office/word/2010/wordprocessingCanvas" xmlns:cx="http://schemas.microsoft.com/office/drawing/2014/chartex" xmlns:cx1="http://schemas.microsoft.com/office/drawing/2015/9/8/chartex" xmlns:mc="http://schemas.openxmlformats.org/markup-compatibility/2006" xmlns:o="urn:schemas-microsoft-com:office:office" xmlns:r="http://schemas.openxmlformats.org/officeDocument/2006/relationships" xmlns:m="http://schemas.openxmlformats.org/officeDocument/2006/math" xmlns:v="urn:schemas-microsoft-com:vml" xmlns:wp14="http://schemas.microsoft.com/office/word/2010/wordprocessingDrawing" xmlns:wp="http://schemas.openxmlformats.org/drawingml/2006/wordprocessingDrawing" xmlns:w10="urn:schemas-microsoft-com:office:word" xmlns:w="http://schemas.openxmlformats.org/wordprocessingml/2006/main" xmlns:w14="http://schemas.microsoft.com/office/word/2010/wordml" xmlns:w15="http://schemas.microsoft.com/office/word/2012/wordml" xmlns:w16se="http://schemas.microsoft.com/office/word/2015/wordml/symex" xmlns:wpg="http://schemas.microsoft.com/office/word/2010/wordprocessingGroup" xmlns:wpi="http://schemas.microsoft.com/office/word/2010/wordprocessingInk" xmlns:wne="http://schemas.microsoft.com/office/word/2006/wordml" xmlns:wps="http://schemas.microsoft.com/office/word/2010/wordprocessingShape" mc:Ignorable="w14 w15 w16se wp14">
   <w:abstractNum w:abstractNumId="0" w15:restartNumberingAfterBreak="0">
+    <w:nsid w:val="16F27DEE"/>
+    <w:multiLevelType w:val="hybridMultilevel"/>
+    <w:tmpl w:val="B6AC682E"/>
+    <w:lvl w:ilvl="0" w:tplc="4009000F">
+      <w:start w:val="1"/>
+      <w:numFmt w:val="decimal"/>
+      <w:lvlText w:val="%1."/>
+      <w:lvlJc w:val="left"/>
+      <w:pPr>
+        <w:ind w:left="720" w:hanging="360"/>
+      </w:pPr>
+    </w:lvl>
+    <w:lvl w:ilvl="1" w:tplc="40090019" w:tentative="1">
+      <w:start w:val="1"/>
+      <w:numFmt w:val="lowerLetter"/>
+      <w:lvlText w:val="%2."/>
+      <w:lvlJc w:val="left"/>
+      <w:pPr>
+        <w:ind w:left="1440" w:hanging="360"/>
+      </w:pPr>
+    </w:lvl>
+    <w:lvl w:ilvl="2" w:tplc="4009001B" w:tentative="1">
+      <w:start w:val="1"/>
+      <w:numFmt w:val="lowerRoman"/>
+      <w:lvlText w:val="%3."/>
+      <w:lvlJc w:val="right"/>
+      <w:pPr>
+        <w:ind w:left="2160" w:hanging="180"/>
+      </w:pPr>
+    </w:lvl>
+    <w:lvl w:ilvl="3" w:tplc="4009000F" w:tentative="1">
+      <w:start w:val="1"/>
+      <w:numFmt w:val="decimal"/>
+      <w:lvlText w:val="%4."/>
+      <w:lvlJc w:val="left"/>
+      <w:pPr>
+        <w:ind w:left="2880" w:hanging="360"/>
+      </w:pPr>
+    </w:lvl>
+    <w:lvl w:ilvl="4" w:tplc="40090019" w:tentative="1">
+      <w:start w:val="1"/>
+      <w:numFmt w:val="lowerLetter"/>
+      <w:lvlText w:val="%5."/>
+      <w:lvlJc w:val="left"/>
+      <w:pPr>
+        <w:ind w:left="3600" w:hanging="360"/>
+      </w:pPr>
+    </w:lvl>
+    <w:lvl w:ilvl="5" w:tplc="4009001B" w:tentative="1">
+      <w:start w:val="1"/>
+      <w:numFmt w:val="lowerRoman"/>
+      <w:lvlText w:val="%6."/>
+      <w:lvlJc w:val="right"/>
+      <w:pPr>
+        <w:ind w:left="4320" w:hanging="180"/>
+      </w:pPr>
+    </w:lvl>
+    <w:lvl w:ilvl="6" w:tplc="4009000F" w:tentative="1">
+      <w:start w:val="1"/>
+      <w:numFmt w:val="decimal"/>
+      <w:lvlText w:val="%7."/>
+      <w:lvlJc w:val="left"/>
+      <w:pPr>
+        <w:ind w:left="5040" w:hanging="360"/>
+      </w:pPr>
+    </w:lvl>
+    <w:lvl w:ilvl="7" w:tplc="40090019" w:tentative="1">
+      <w:start w:val="1"/>
+      <w:numFmt w:val="lowerLetter"/>
+      <w:lvlText w:val="%8."/>
+      <w:lvlJc w:val="left"/>
+      <w:pPr>
+        <w:ind w:left="5760" w:hanging="360"/>
+      </w:pPr>
+    </w:lvl>
+    <w:lvl w:ilvl="8" w:tplc="4009001B" w:tentative="1">
+      <w:start w:val="1"/>
+      <w:numFmt w:val="lowerRoman"/>
+      <w:lvlText w:val="%9."/>
+      <w:lvlJc w:val="right"/>
+      <w:pPr>
+        <w:ind w:left="6480" w:hanging="180"/>
+      </w:pPr>
+    </w:lvl>
+  </w:abstractNum>
+  <w:abstractNum w:abstractNumId="1" w15:restartNumberingAfterBreak="0">
+    <w:nsid w:val="48F4799C"/>
+    <w:multiLevelType w:val="hybridMultilevel"/>
+    <w:tmpl w:val="2FE02636"/>
+    <w:lvl w:ilvl="0" w:tplc="4009000B">
+      <w:start w:val="1"/>
+      <w:numFmt w:val="bullet"/>
+      <w:lvlText w:val=""/>
+      <w:lvlJc w:val="left"/>
+      <w:pPr>
+        <w:ind w:left="720" w:hanging="360"/>
+      </w:pPr>
+      <w:rPr>
+        <w:rFonts w:ascii="Wingdings" w:hAnsi="Wingdings" w:hint="default"/>
+      </w:rPr>
+    </w:lvl>
+    <w:lvl w:ilvl="1" w:tplc="40090003" w:tentative="1">
+      <w:start w:val="1"/>
+      <w:numFmt w:val="bullet"/>
+      <w:lvlText w:val="o"/>
+      <w:lvlJc w:val="left"/>
+      <w:pPr>
+        <w:ind w:left="1440" w:hanging="360"/>
+      </w:pPr>
+      <w:rPr>
+        <w:rFonts w:ascii="Courier New" w:hAnsi="Courier New" w:cs="Courier New" w:hint="default"/>
+      </w:rPr>
+    </w:lvl>
+    <w:lvl w:ilvl="2" w:tplc="40090005" w:tentative="1">
+      <w:start w:val="1"/>
+      <w:numFmt w:val="bullet"/>
+      <w:lvlText w:val=""/>
+      <w:lvlJc w:val="left"/>
+      <w:pPr>
+        <w:ind w:left="2160" w:hanging="360"/>
+      </w:pPr>
+      <w:rPr>
+        <w:rFonts w:ascii="Wingdings" w:hAnsi="Wingdings" w:hint="default"/>
+      </w:rPr>
+    </w:lvl>
+    <w:lvl w:ilvl="3" w:tplc="40090001" w:tentative="1">
+      <w:start w:val="1"/>
+      <w:numFmt w:val="bullet"/>
+      <w:lvlText w:val=""/>
+      <w:lvlJc w:val="left"/>
+      <w:pPr>
+        <w:ind w:left="2880" w:hanging="360"/>
+      </w:pPr>
+      <w:rPr>
+        <w:rFonts w:ascii="Symbol" w:hAnsi="Symbol" w:hint="default"/>
+      </w:rPr>
+    </w:lvl>
+    <w:lvl w:ilvl="4" w:tplc="40090003" w:tentative="1">
+      <w:start w:val="1"/>
+      <w:numFmt w:val="bullet"/>
+      <w:lvlText w:val="o"/>
+      <w:lvlJc w:val="left"/>
+      <w:pPr>
+        <w:ind w:left="3600" w:hanging="360"/>
+      </w:pPr>
+      <w:rPr>
+        <w:rFonts w:ascii="Courier New" w:hAnsi="Courier New" w:cs="Courier New" w:hint="default"/>
+      </w:rPr>
+    </w:lvl>
+    <w:lvl w:ilvl="5" w:tplc="40090005" w:tentative="1">
+      <w:start w:val="1"/>
+      <w:numFmt w:val="bullet"/>
+      <w:lvlText w:val=""/>
+      <w:lvlJc w:val="left"/>
+      <w:pPr>
+        <w:ind w:left="4320" w:hanging="360"/>
+      </w:pPr>
+      <w:rPr>
+        <w:rFonts w:ascii="Wingdings" w:hAnsi="Wingdings" w:hint="default"/>
+      </w:rPr>
+    </w:lvl>
+    <w:lvl w:ilvl="6" w:tplc="40090001" w:tentative="1">
+      <w:start w:val="1"/>
+      <w:numFmt w:val="bullet"/>
+      <w:lvlText w:val=""/>
+      <w:lvlJc w:val="left"/>
+      <w:pPr>
+        <w:ind w:left="5040" w:hanging="360"/>
+      </w:pPr>
+      <w:rPr>
+        <w:rFonts w:ascii="Symbol" w:hAnsi="Symbol" w:hint="default"/>
+      </w:rPr>
+    </w:lvl>
+    <w:lvl w:ilvl="7" w:tplc="40090003" w:tentative="1">
+      <w:start w:val="1"/>
+      <w:numFmt w:val="bullet"/>
+      <w:lvlText w:val="o"/>
+      <w:lvlJc w:val="left"/>
+      <w:pPr>
+        <w:ind w:left="5760" w:hanging="360"/>
+      </w:pPr>
+      <w:rPr>
+        <w:rFonts w:ascii="Courier New" w:hAnsi="Courier New" w:cs="Courier New" w:hint="default"/>
+      </w:rPr>
+    </w:lvl>
+    <w:lvl w:ilvl="8" w:tplc="40090005" w:tentative="1">
+      <w:start w:val="1"/>
+      <w:numFmt w:val="bullet"/>
+      <w:lvlText w:val=""/>
+      <w:lvlJc w:val="left"/>
+      <w:pPr>
+        <w:ind w:left="6480" w:hanging="360"/>
+      </w:pPr>
+      <w:rPr>
+        <w:rFonts w:ascii="Wingdings" w:hAnsi="Wingdings" w:hint="default"/>
+      </w:rPr>
+    </w:lvl>
+  </w:abstractNum>
+  <w:abstractNum w:abstractNumId="2" w15:restartNumberingAfterBreak="0">
     <w:nsid w:val="56524C5F"/>
     <w:multiLevelType w:val="hybridMultilevel"/>
-    <w:tmpl w:val="38BE6072"/>
+    <w:tmpl w:val="FF6ECC80"/>
     <w:lvl w:ilvl="0" w:tplc="40090001">
       <w:start w:val="1"/>
       <w:numFmt w:val="bullet"/>
@@ -115,7 +355,7 @@
         <w:rFonts w:ascii="Wingdings" w:hAnsi="Wingdings" w:hint="default"/>
       </w:rPr>
     </w:lvl>
-    <w:lvl w:ilvl="3" w:tplc="40090001" w:tentative="1">
+    <w:lvl w:ilvl="3" w:tplc="40090001">
       <w:start w:val="1"/>
       <w:numFmt w:val="bullet"/>
       <w:lvlText w:val=""/>
@@ -189,6 +429,12 @@
     </w:lvl>
   </w:abstractNum>
   <w:num w:numId="1">
+    <w:abstractNumId w:val="2"/>
+  </w:num>
+  <w:num w:numId="2">
+    <w:abstractNumId w:val="1"/>
+  </w:num>
+  <w:num w:numId="3">
     <w:abstractNumId w:val="0"/>
   </w:num>
 </w:numbering>

</xml_diff>